<commit_message>
added save and load
</commit_message>
<xml_diff>
--- a/docs/КурсоваяРабота_Кузьмин_343_3.docx
+++ b/docs/КурсоваяРабота_Кузьмин_343_3.docx
@@ -411,6 +411,31 @@
     <w:p>
       <w:pPr>
         <w:pStyle w:val="a3"/>
+        <w:numPr>
+          <w:ilvl w:val="0"/>
+          <w:numId w:val="4"/>
+        </w:numPr>
+        <w:spacing w:before="360" w:after="240" w:line="240" w:lineRule="auto"/>
+        <w:rPr>
+          <w:rFonts w:ascii="Times New Roman" w:hAnsi="Times New Roman"/>
+          <w:bCs/>
+          <w:sz w:val="28"/>
+          <w:szCs w:val="28"/>
+        </w:rPr>
+      </w:pPr>
+      <w:r>
+        <w:rPr>
+          <w:rFonts w:ascii="Times New Roman" w:hAnsi="Times New Roman"/>
+          <w:bCs/>
+          <w:sz w:val="28"/>
+          <w:szCs w:val="28"/>
+        </w:rPr>
+        <w:t>Поддержка взаимодействия пользователя и симуляции.</w:t>
+      </w:r>
+    </w:p>
+    <w:p>
+      <w:pPr>
+        <w:pStyle w:val="a3"/>
         <w:spacing w:before="360" w:after="240" w:line="240" w:lineRule="auto"/>
         <w:rPr>
           <w:rFonts w:ascii="Times New Roman" w:hAnsi="Times New Roman"/>
@@ -479,16 +504,7 @@
           <w:sz w:val="28"/>
           <w:szCs w:val="28"/>
         </w:rPr>
-        <w:t>Поддержка взаимодействия пользователя и</w:t>
-      </w:r>
-      <w:r>
-        <w:rPr>
-          <w:rFonts w:ascii="Times New Roman" w:hAnsi="Times New Roman"/>
-          <w:bCs/>
-          <w:sz w:val="28"/>
-          <w:szCs w:val="28"/>
-        </w:rPr>
-        <w:t xml:space="preserve"> симуляции</w:t>
+        <w:t>Отображение текущей производительности</w:t>
       </w:r>
       <w:r>
         <w:rPr>
@@ -565,8 +581,6 @@
         </w:rPr>
         <w:t>Диаграмма вариантов использования</w:t>
       </w:r>
-      <w:bookmarkStart w:id="0" w:name="_GoBack"/>
-      <w:bookmarkEnd w:id="0"/>
     </w:p>
     <w:p>
       <w:pPr>
@@ -2421,13 +2435,7 @@
               <w:rPr>
                 <w:szCs w:val="28"/>
               </w:rPr>
-              <w:t xml:space="preserve">Пользователь </w:t>
-            </w:r>
-            <w:r>
-              <w:rPr>
-                <w:szCs w:val="28"/>
-              </w:rPr>
-              <w:t>перемещает курсор на</w:t>
+              <w:t>Пользователь перемещает курсор на</w:t>
             </w:r>
             <w:r>
               <w:rPr>
@@ -2469,13 +2477,7 @@
               <w:rPr>
                 <w:szCs w:val="28"/>
               </w:rPr>
-              <w:t xml:space="preserve"> среднюю кнопку мыши</w:t>
-            </w:r>
-            <w:r>
-              <w:rPr>
-                <w:szCs w:val="28"/>
-              </w:rPr>
-              <w:t>.</w:t>
+              <w:t xml:space="preserve"> среднюю кнопку мыши.</w:t>
             </w:r>
           </w:p>
           <w:p>
@@ -2493,13 +2495,7 @@
               <w:rPr>
                 <w:szCs w:val="28"/>
               </w:rPr>
-              <w:t>Си</w:t>
-            </w:r>
-            <w:r>
-              <w:rPr>
-                <w:szCs w:val="28"/>
-              </w:rPr>
-              <w:t xml:space="preserve">стема </w:t>
+              <w:t xml:space="preserve">Система </w:t>
             </w:r>
             <w:r>
               <w:rPr>
@@ -2750,13 +2746,7 @@
               <w:rPr>
                 <w:szCs w:val="28"/>
               </w:rPr>
-              <w:t xml:space="preserve"> </w:t>
-            </w:r>
-            <w:r>
-              <w:rPr>
-                <w:szCs w:val="28"/>
-              </w:rPr>
-              <w:t>Пользователь изменяет направление гравитации.</w:t>
+              <w:t xml:space="preserve"> Пользователь изменяет направление гравитации.</w:t>
             </w:r>
           </w:p>
         </w:tc>
@@ -2934,19 +2924,7 @@
               <w:rPr>
                 <w:szCs w:val="28"/>
               </w:rPr>
-              <w:t xml:space="preserve">Пользователь </w:t>
-            </w:r>
-            <w:r>
-              <w:rPr>
-                <w:szCs w:val="28"/>
-              </w:rPr>
-              <w:t>нажимает стрелку на клавиатуре</w:t>
-            </w:r>
-            <w:r>
-              <w:rPr>
-                <w:szCs w:val="28"/>
-              </w:rPr>
-              <w:t>.</w:t>
+              <w:t>Пользователь нажимает стрелку на клавиатуре.</w:t>
             </w:r>
           </w:p>
           <w:p>
@@ -2964,13 +2942,7 @@
               <w:rPr>
                 <w:szCs w:val="28"/>
               </w:rPr>
-              <w:t>Система изменяет направление гравитации в соответствии с направлением нажатой стрелки</w:t>
-            </w:r>
-            <w:r>
-              <w:rPr>
-                <w:szCs w:val="28"/>
-              </w:rPr>
-              <w:t>.</w:t>
+              <w:t>Система изменяет направление гравитации в соответствии с направлением нажатой стрелки.</w:t>
             </w:r>
           </w:p>
         </w:tc>
@@ -2999,19 +2971,7 @@
               <w:rPr>
                 <w:szCs w:val="28"/>
               </w:rPr>
-              <w:t xml:space="preserve"> </w:t>
-            </w:r>
-            <w:r>
-              <w:rPr>
-                <w:szCs w:val="28"/>
-              </w:rPr>
-              <w:t>Направление гравитации изменено</w:t>
-            </w:r>
-            <w:r>
-              <w:rPr>
-                <w:szCs w:val="28"/>
-              </w:rPr>
-              <w:t>.</w:t>
+              <w:t xml:space="preserve"> Направление гравитации изменено.</w:t>
             </w:r>
           </w:p>
         </w:tc>
@@ -3188,19 +3148,7 @@
               <w:rPr>
                 <w:szCs w:val="28"/>
               </w:rPr>
-              <w:t xml:space="preserve"> Пользователь </w:t>
-            </w:r>
-            <w:r>
-              <w:rPr>
-                <w:szCs w:val="28"/>
-              </w:rPr>
-              <w:t>добавляет новую частицу в систему</w:t>
-            </w:r>
-            <w:r>
-              <w:rPr>
-                <w:szCs w:val="28"/>
-              </w:rPr>
-              <w:t>.</w:t>
+              <w:t xml:space="preserve"> Пользователь добавляет новую частицу в систему.</w:t>
             </w:r>
           </w:p>
         </w:tc>
@@ -3379,19 +3327,7 @@
               <w:rPr>
                 <w:szCs w:val="28"/>
               </w:rPr>
-              <w:t xml:space="preserve">Пользователь перемещает курсор </w:t>
-            </w:r>
-            <w:r>
-              <w:rPr>
-                <w:szCs w:val="28"/>
-              </w:rPr>
-              <w:t>желаемое место появления новой частицы</w:t>
-            </w:r>
-            <w:r>
-              <w:rPr>
-                <w:szCs w:val="28"/>
-              </w:rPr>
-              <w:t>.</w:t>
+              <w:t>Пользователь перемещает курсор желаемое место появления новой частицы.</w:t>
             </w:r>
           </w:p>
           <w:p>
@@ -3409,19 +3345,7 @@
               <w:rPr>
                 <w:szCs w:val="28"/>
               </w:rPr>
-              <w:t xml:space="preserve">Пользователь нажимает </w:t>
-            </w:r>
-            <w:r>
-              <w:rPr>
-                <w:szCs w:val="28"/>
-              </w:rPr>
-              <w:t>левую</w:t>
-            </w:r>
-            <w:r>
-              <w:rPr>
-                <w:szCs w:val="28"/>
-              </w:rPr>
-              <w:t xml:space="preserve"> кнопку мыши.</w:t>
+              <w:t>Пользователь нажимает левую кнопку мыши.</w:t>
             </w:r>
           </w:p>
           <w:p>
@@ -3439,19 +3363,7 @@
               <w:rPr>
                 <w:szCs w:val="28"/>
               </w:rPr>
-              <w:t xml:space="preserve">Система </w:t>
-            </w:r>
-            <w:r>
-              <w:rPr>
-                <w:szCs w:val="28"/>
-              </w:rPr>
-              <w:t>создает новую частицу на месте курсора</w:t>
-            </w:r>
-            <w:r>
-              <w:rPr>
-                <w:szCs w:val="28"/>
-              </w:rPr>
-              <w:t>.</w:t>
+              <w:t>Система создает новую частицу на месте курсора.</w:t>
             </w:r>
           </w:p>
         </w:tc>
@@ -3487,19 +3399,7 @@
               <w:rPr>
                 <w:szCs w:val="28"/>
               </w:rPr>
-              <w:t xml:space="preserve"> </w:t>
-            </w:r>
-            <w:r>
-              <w:rPr>
-                <w:szCs w:val="28"/>
-              </w:rPr>
-              <w:t>Создана новая частица</w:t>
-            </w:r>
-            <w:r>
-              <w:rPr>
-                <w:szCs w:val="28"/>
-              </w:rPr>
-              <w:t>.</w:t>
+              <w:t xml:space="preserve"> Создана новая частица.</w:t>
             </w:r>
           </w:p>
         </w:tc>
@@ -3677,19 +3577,7 @@
               <w:rPr>
                 <w:szCs w:val="28"/>
               </w:rPr>
-              <w:t xml:space="preserve"> Пользователь </w:t>
-            </w:r>
-            <w:r>
-              <w:rPr>
-                <w:szCs w:val="28"/>
-              </w:rPr>
-              <w:t>удаляет частицу из системы</w:t>
-            </w:r>
-            <w:r>
-              <w:rPr>
-                <w:szCs w:val="28"/>
-              </w:rPr>
-              <w:t>.</w:t>
+              <w:t xml:space="preserve"> Пользователь удаляет частицу из системы.</w:t>
             </w:r>
           </w:p>
         </w:tc>
@@ -3868,19 +3756,7 @@
               <w:rPr>
                 <w:szCs w:val="28"/>
               </w:rPr>
-              <w:t xml:space="preserve">Пользователь перемещает курсор </w:t>
-            </w:r>
-            <w:r>
-              <w:rPr>
-                <w:szCs w:val="28"/>
-              </w:rPr>
-              <w:t>на место существующей точки</w:t>
-            </w:r>
-            <w:r>
-              <w:rPr>
-                <w:szCs w:val="28"/>
-              </w:rPr>
-              <w:t>.</w:t>
+              <w:t>Пользователь перемещает курсор на место существующей точки.</w:t>
             </w:r>
           </w:p>
           <w:p>
@@ -3898,19 +3774,7 @@
               <w:rPr>
                 <w:szCs w:val="28"/>
               </w:rPr>
-              <w:t xml:space="preserve">Пользователь нажимает </w:t>
-            </w:r>
-            <w:r>
-              <w:rPr>
-                <w:szCs w:val="28"/>
-              </w:rPr>
-              <w:t>правую</w:t>
-            </w:r>
-            <w:r>
-              <w:rPr>
-                <w:szCs w:val="28"/>
-              </w:rPr>
-              <w:t xml:space="preserve"> кнопку мыши.</w:t>
+              <w:t>Пользователь нажимает правую кнопку мыши.</w:t>
             </w:r>
           </w:p>
           <w:p>
@@ -4148,19 +4012,7 @@
               <w:rPr>
                 <w:szCs w:val="28"/>
               </w:rPr>
-              <w:t xml:space="preserve"> </w:t>
-            </w:r>
-            <w:r>
-              <w:rPr>
-                <w:szCs w:val="28"/>
-              </w:rPr>
-              <w:t>Пользователь дает команду системе о сохранении состояния модели</w:t>
-            </w:r>
-            <w:r>
-              <w:rPr>
-                <w:szCs w:val="28"/>
-              </w:rPr>
-              <w:t>.</w:t>
+              <w:t xml:space="preserve"> Пользователь дает команду системе о сохранении состояния модели.</w:t>
             </w:r>
           </w:p>
         </w:tc>
@@ -4346,13 +4198,25 @@
                 <w:szCs w:val="28"/>
                 <w:lang w:val="en-US"/>
               </w:rPr>
-              <w:t>save</w:t>
+              <w:t>S</w:t>
             </w:r>
             <w:r>
               <w:rPr>
                 <w:szCs w:val="28"/>
               </w:rPr>
               <w:t>»</w:t>
+            </w:r>
+            <w:r>
+              <w:rPr>
+                <w:szCs w:val="28"/>
+              </w:rPr>
+              <w:t xml:space="preserve"> </w:t>
+            </w:r>
+            <w:r>
+              <w:rPr>
+                <w:szCs w:val="28"/>
+              </w:rPr>
+              <w:t>на клавиатуре</w:t>
             </w:r>
             <w:r>
               <w:rPr>
@@ -4376,31 +4240,13 @@
               <w:rPr>
                 <w:szCs w:val="28"/>
               </w:rPr>
-              <w:t>Система обращается к операционной системе для сохранения файла</w:t>
-            </w:r>
-            <w:r>
-              <w:rPr>
-                <w:szCs w:val="28"/>
-              </w:rPr>
-              <w:t>.</w:t>
-            </w:r>
-          </w:p>
-          <w:p>
-            <w:pPr>
-              <w:pStyle w:val="a4"/>
-              <w:numPr>
-                <w:ilvl w:val="0"/>
-                <w:numId w:val="13"/>
-              </w:numPr>
-              <w:rPr>
-                <w:szCs w:val="28"/>
-              </w:rPr>
-            </w:pPr>
-            <w:r>
-              <w:rPr>
-                <w:szCs w:val="28"/>
-              </w:rPr>
-              <w:t>Пользователь сохраняет файлом посредством операционной системы</w:t>
+              <w:t xml:space="preserve">Система </w:t>
+            </w:r>
+            <w:r>
+              <w:rPr>
+                <w:szCs w:val="28"/>
+              </w:rPr>
+              <w:t>сохраняет состояние в файл</w:t>
             </w:r>
             <w:r>
               <w:rPr>
@@ -4632,19 +4478,7 @@
               <w:rPr>
                 <w:szCs w:val="28"/>
               </w:rPr>
-              <w:t xml:space="preserve"> Пользователь дает команду системе </w:t>
-            </w:r>
-            <w:r>
-              <w:rPr>
-                <w:szCs w:val="28"/>
-              </w:rPr>
-              <w:t>об импорте сохраненной модели с устройства</w:t>
-            </w:r>
-            <w:r>
-              <w:rPr>
-                <w:szCs w:val="28"/>
-              </w:rPr>
-              <w:t>.</w:t>
+              <w:t xml:space="preserve"> Пользователь дает команду системе об импорте сохраненной модели с устройства.</w:t>
             </w:r>
           </w:p>
         </w:tc>
@@ -4828,15 +4662,32 @@
             <w:r>
               <w:rPr>
                 <w:szCs w:val="28"/>
-                <w:lang w:val="en-US"/>
-              </w:rPr>
-              <w:t>load</w:t>
-            </w:r>
-            <w:r>
-              <w:rPr>
-                <w:szCs w:val="28"/>
-              </w:rPr>
-              <w:t>».</w:t>
+              </w:rPr>
+              <w:t>L</w:t>
+            </w:r>
+            <w:r>
+              <w:rPr>
+                <w:szCs w:val="28"/>
+              </w:rPr>
+              <w:t>»</w:t>
+            </w:r>
+            <w:r>
+              <w:rPr>
+                <w:szCs w:val="28"/>
+              </w:rPr>
+              <w:t xml:space="preserve"> </w:t>
+            </w:r>
+            <w:r>
+              <w:rPr>
+                <w:szCs w:val="28"/>
+              </w:rPr>
+              <w:t>на клавиатуре</w:t>
+            </w:r>
+            <w:r>
+              <w:rPr>
+                <w:szCs w:val="28"/>
+              </w:rPr>
+              <w:t>.</w:t>
             </w:r>
           </w:p>
           <w:p>
@@ -4850,71 +4701,25 @@
                 <w:szCs w:val="28"/>
               </w:rPr>
             </w:pPr>
-            <w:r>
-              <w:rPr>
-                <w:szCs w:val="28"/>
-              </w:rPr>
-              <w:t xml:space="preserve">Система обращается к операционной системе для </w:t>
-            </w:r>
-            <w:r>
-              <w:rPr>
-                <w:szCs w:val="28"/>
-              </w:rPr>
-              <w:t>получения</w:t>
+            <w:bookmarkStart w:id="0" w:name="_GoBack"/>
+            <w:bookmarkEnd w:id="0"/>
+            <w:r>
+              <w:rPr>
+                <w:szCs w:val="28"/>
+              </w:rPr>
+              <w:t>Система загружает состояние модели</w:t>
+            </w:r>
+            <w:r>
+              <w:rPr>
+                <w:szCs w:val="28"/>
+              </w:rPr>
+              <w:t xml:space="preserve"> из файла</w:t>
             </w:r>
             <w:r>
               <w:rPr>
                 <w:szCs w:val="28"/>
               </w:rPr>
               <w:t>.</w:t>
-            </w:r>
-          </w:p>
-          <w:p>
-            <w:pPr>
-              <w:pStyle w:val="a4"/>
-              <w:numPr>
-                <w:ilvl w:val="0"/>
-                <w:numId w:val="14"/>
-              </w:numPr>
-              <w:rPr>
-                <w:szCs w:val="28"/>
-              </w:rPr>
-            </w:pPr>
-            <w:r>
-              <w:rPr>
-                <w:szCs w:val="28"/>
-              </w:rPr>
-              <w:t xml:space="preserve">Пользователь </w:t>
-            </w:r>
-            <w:r>
-              <w:rPr>
-                <w:szCs w:val="28"/>
-              </w:rPr>
-              <w:t>выбирает файл посредством файловой системы</w:t>
-            </w:r>
-            <w:r>
-              <w:rPr>
-                <w:szCs w:val="28"/>
-              </w:rPr>
-              <w:t>.</w:t>
-            </w:r>
-          </w:p>
-          <w:p>
-            <w:pPr>
-              <w:pStyle w:val="a4"/>
-              <w:numPr>
-                <w:ilvl w:val="0"/>
-                <w:numId w:val="14"/>
-              </w:numPr>
-              <w:rPr>
-                <w:szCs w:val="28"/>
-              </w:rPr>
-            </w:pPr>
-            <w:r>
-              <w:rPr>
-                <w:szCs w:val="28"/>
-              </w:rPr>
-              <w:t>Система загружает состояние модели.</w:t>
             </w:r>
           </w:p>
         </w:tc>
@@ -4950,19 +4755,7 @@
               <w:rPr>
                 <w:szCs w:val="28"/>
               </w:rPr>
-              <w:t xml:space="preserve"> Файл состояния системы </w:t>
-            </w:r>
-            <w:r>
-              <w:rPr>
-                <w:szCs w:val="28"/>
-              </w:rPr>
-              <w:t>успешно импортирован</w:t>
-            </w:r>
-            <w:r>
-              <w:rPr>
-                <w:szCs w:val="28"/>
-              </w:rPr>
-              <w:t>.</w:t>
+              <w:t xml:space="preserve"> Файл состояния системы успешно импортирован.</w:t>
             </w:r>
           </w:p>
         </w:tc>
@@ -5146,19 +4939,7 @@
               <w:rPr>
                 <w:szCs w:val="28"/>
               </w:rPr>
-              <w:t xml:space="preserve"> </w:t>
-            </w:r>
-            <w:r>
-              <w:rPr>
-                <w:szCs w:val="28"/>
-              </w:rPr>
-              <w:t>Пользователь останавливает обновление модели</w:t>
-            </w:r>
-            <w:r>
-              <w:rPr>
-                <w:szCs w:val="28"/>
-              </w:rPr>
-              <w:t>.</w:t>
+              <w:t xml:space="preserve"> Пользователь останавливает обновление модели.</w:t>
             </w:r>
           </w:p>
         </w:tc>
@@ -5362,13 +5143,7 @@
               <w:rPr>
                 <w:szCs w:val="28"/>
               </w:rPr>
-              <w:t>на клавиатуре</w:t>
-            </w:r>
-            <w:r>
-              <w:rPr>
-                <w:szCs w:val="28"/>
-              </w:rPr>
-              <w:t>.</w:t>
+              <w:t>на клавиатуре.</w:t>
             </w:r>
           </w:p>
           <w:p>
@@ -5386,13 +5161,7 @@
               <w:rPr>
                 <w:szCs w:val="28"/>
               </w:rPr>
-              <w:t>Система прекращает обновление физической модели</w:t>
-            </w:r>
-            <w:r>
-              <w:rPr>
-                <w:szCs w:val="28"/>
-              </w:rPr>
-              <w:t>.</w:t>
+              <w:t>Система прекращает обновление физической модели.</w:t>
             </w:r>
           </w:p>
         </w:tc>

</xml_diff>

<commit_message>
added attraction point; docs
</commit_message>
<xml_diff>
--- a/docs/КурсоваяРабота_Кузьмин_343_3.docx
+++ b/docs/КурсоваяРабота_Кузьмин_343_3.docx
@@ -596,16 +596,16 @@
       <w:r>
         <w:rPr>
           <w:rFonts w:ascii="Times New Roman" w:hAnsi="Times New Roman"/>
-          <w:bCs/>
+          <w:b/>
           <w:noProof/>
           <w:sz w:val="28"/>
           <w:szCs w:val="28"/>
         </w:rPr>
         <w:drawing>
-          <wp:inline distT="0" distB="0" distL="0" distR="0" wp14:anchorId="1B5D166F" wp14:editId="2604A7DA">
-            <wp:extent cx="5930900" cy="5829300"/>
+          <wp:inline distT="0" distB="0" distL="0" distR="0" wp14:anchorId="0C311F12" wp14:editId="6087DA40">
+            <wp:extent cx="5930900" cy="5969000"/>
             <wp:effectExtent l="0" t="0" r="0" b="0"/>
-            <wp:docPr id="3" name="Рисунок 3"/>
+            <wp:docPr id="1" name="Рисунок 1"/>
             <wp:cNvGraphicFramePr>
               <a:graphicFrameLocks xmlns:a="http://schemas.openxmlformats.org/drawingml/2006/main" noChangeAspect="1"/>
             </wp:cNvGraphicFramePr>
@@ -613,7 +613,7 @@
               <a:graphicData uri="http://schemas.openxmlformats.org/drawingml/2006/picture">
                 <pic:pic xmlns:pic="http://schemas.openxmlformats.org/drawingml/2006/picture">
                   <pic:nvPicPr>
-                    <pic:cNvPr id="0" name="Picture 2"/>
+                    <pic:cNvPr id="0" name="Picture 3"/>
                     <pic:cNvPicPr>
                       <a:picLocks noChangeAspect="1" noChangeArrowheads="1"/>
                     </pic:cNvPicPr>
@@ -626,13 +626,13 @@
                         </a:ext>
                       </a:extLst>
                     </a:blip>
-                    <a:srcRect b="9912"/>
+                    <a:srcRect b="7752"/>
                     <a:stretch/>
                   </pic:blipFill>
                   <pic:spPr bwMode="auto">
                     <a:xfrm>
                       <a:off x="0" y="0"/>
-                      <a:ext cx="5930900" cy="5829300"/>
+                      <a:ext cx="5930900" cy="5969000"/>
                     </a:xfrm>
                     <a:prstGeom prst="rect">
                       <a:avLst/>
@@ -817,6 +817,7 @@
           <w:sz w:val="28"/>
           <w:szCs w:val="28"/>
         </w:rPr>
+        <w:lastRenderedPageBreak/>
         <w:t>Изменить направление гравитации</w:t>
       </w:r>
       <w:r>
@@ -855,7 +856,6 @@
           <w:sz w:val="28"/>
           <w:szCs w:val="28"/>
         </w:rPr>
-        <w:lastRenderedPageBreak/>
         <w:t>Добавить частицу</w:t>
       </w:r>
       <w:r>
@@ -1540,7 +1540,20 @@
               <w:rPr>
                 <w:szCs w:val="28"/>
               </w:rPr>
-              <w:t>Пользователь нажимает на кнопку «execute bench».</w:t>
+              <w:t>Пользователь нажимает на кнопку «</w:t>
+            </w:r>
+            <w:r>
+              <w:rPr>
+                <w:szCs w:val="28"/>
+                <w:lang w:val="en-US"/>
+              </w:rPr>
+              <w:t>B</w:t>
+            </w:r>
+            <w:r>
+              <w:rPr>
+                <w:szCs w:val="28"/>
+              </w:rPr>
+              <w:t>».</w:t>
             </w:r>
           </w:p>
           <w:p>
@@ -1558,7 +1571,15 @@
               <w:rPr>
                 <w:szCs w:val="28"/>
               </w:rPr>
-              <w:t>Система сбрасывает текущее состояние модели до исходного.</w:t>
+              <w:t>Система сбрасывает текущее состояние модели</w:t>
+            </w:r>
+            <w:bookmarkStart w:id="0" w:name="_GoBack"/>
+            <w:bookmarkEnd w:id="0"/>
+            <w:r>
+              <w:rPr>
+                <w:szCs w:val="28"/>
+              </w:rPr>
+              <w:t>.</w:t>
             </w:r>
           </w:p>
           <w:p>
@@ -1576,7 +1597,37 @@
               <w:rPr>
                 <w:szCs w:val="28"/>
               </w:rPr>
-              <w:t>Система начинает выполнение тестирования.</w:t>
+              <w:t xml:space="preserve">Система </w:t>
+            </w:r>
+            <w:r>
+              <w:rPr>
+                <w:szCs w:val="28"/>
+              </w:rPr>
+              <w:t>выполняет тестирование производительности</w:t>
+            </w:r>
+            <w:r>
+              <w:rPr>
+                <w:szCs w:val="28"/>
+              </w:rPr>
+              <w:t>.</w:t>
+            </w:r>
+          </w:p>
+          <w:p>
+            <w:pPr>
+              <w:pStyle w:val="a4"/>
+              <w:numPr>
+                <w:ilvl w:val="0"/>
+                <w:numId w:val="3"/>
+              </w:numPr>
+              <w:rPr>
+                <w:szCs w:val="28"/>
+              </w:rPr>
+            </w:pPr>
+            <w:r>
+              <w:rPr>
+                <w:szCs w:val="28"/>
+              </w:rPr>
+              <w:t>Система записывает результаты тестирования в файл на устройстве пользователя.</w:t>
             </w:r>
           </w:p>
         </w:tc>
@@ -1700,522 +1751,61 @@
                 <w:szCs w:val="28"/>
                 <w:lang w:val="en-US"/>
               </w:rPr>
-              <w:t>UseCase</w:t>
+              <w:t>UseCase:</w:t>
             </w:r>
             <w:r>
               <w:rPr>
                 <w:b/>
-                <w:i/>
-                <w:szCs w:val="28"/>
-              </w:rPr>
-              <w:t>:</w:t>
+                <w:szCs w:val="28"/>
+                <w:lang w:val="en-US"/>
+              </w:rPr>
+              <w:t xml:space="preserve"> </w:t>
             </w:r>
             <w:r>
               <w:rPr>
                 <w:b/>
-                <w:szCs w:val="28"/>
+                <w:i/>
+                <w:iCs/>
+                <w:szCs w:val="28"/>
+              </w:rPr>
+              <w:t>Притянуть частицы</w:t>
+            </w:r>
+          </w:p>
+        </w:tc>
+      </w:tr>
+      <w:tr>
+        <w:tc>
+          <w:tcPr>
+            <w:tcW w:w="8217" w:type="dxa"/>
+          </w:tcPr>
+          <w:p>
+            <w:pPr>
+              <w:pStyle w:val="a4"/>
+              <w:ind w:firstLine="0"/>
+              <w:rPr>
+                <w:szCs w:val="28"/>
+              </w:rPr>
+            </w:pPr>
+            <w:r>
+              <w:rPr>
+                <w:i/>
+                <w:szCs w:val="28"/>
+                <w:lang w:val="en-US"/>
+              </w:rPr>
+              <w:t>ID:</w:t>
+            </w:r>
+            <w:r>
+              <w:rPr>
+                <w:szCs w:val="28"/>
+                <w:lang w:val="en-US"/>
               </w:rPr>
               <w:t xml:space="preserve"> </w:t>
             </w:r>
             <w:r>
               <w:rPr>
-                <w:b/>
-                <w:i/>
-                <w:iCs/>
-                <w:szCs w:val="28"/>
-              </w:rPr>
-              <w:t>Сохранить результаты в файл</w:t>
-            </w:r>
-          </w:p>
-        </w:tc>
-      </w:tr>
-      <w:tr>
-        <w:tc>
-          <w:tcPr>
-            <w:tcW w:w="8217" w:type="dxa"/>
-          </w:tcPr>
-          <w:p>
-            <w:pPr>
-              <w:pStyle w:val="a4"/>
-              <w:ind w:firstLine="0"/>
-              <w:rPr>
-                <w:szCs w:val="28"/>
-              </w:rPr>
-            </w:pPr>
-            <w:r>
-              <w:rPr>
-                <w:i/>
-                <w:szCs w:val="28"/>
-                <w:lang w:val="en-US"/>
-              </w:rPr>
-              <w:t>ID:</w:t>
-            </w:r>
-            <w:r>
-              <w:rPr>
-                <w:szCs w:val="28"/>
-                <w:lang w:val="en-US"/>
-              </w:rPr>
-              <w:t xml:space="preserve"> </w:t>
-            </w:r>
-            <w:r>
-              <w:rPr>
                 <w:szCs w:val="28"/>
               </w:rPr>
               <w:t>2</w:t>
-            </w:r>
-          </w:p>
-        </w:tc>
-      </w:tr>
-      <w:tr>
-        <w:tc>
-          <w:tcPr>
-            <w:tcW w:w="8217" w:type="dxa"/>
-          </w:tcPr>
-          <w:p>
-            <w:pPr>
-              <w:pStyle w:val="a4"/>
-              <w:ind w:firstLine="0"/>
-              <w:rPr>
-                <w:szCs w:val="28"/>
-              </w:rPr>
-            </w:pPr>
-            <w:r>
-              <w:rPr>
-                <w:i/>
-                <w:szCs w:val="28"/>
-              </w:rPr>
-              <w:t>Аннотация:</w:t>
-            </w:r>
-            <w:r>
-              <w:rPr>
-                <w:szCs w:val="28"/>
-              </w:rPr>
-              <w:t xml:space="preserve"> </w:t>
-            </w:r>
-            <w:r>
-              <w:rPr>
-                <w:szCs w:val="28"/>
-              </w:rPr>
-              <w:t>Пользователь дает команду системе на сохранение результатов тестирования в файл</w:t>
-            </w:r>
-            <w:r>
-              <w:rPr>
-                <w:szCs w:val="28"/>
-              </w:rPr>
-              <w:t>.</w:t>
-            </w:r>
-          </w:p>
-        </w:tc>
-      </w:tr>
-      <w:tr>
-        <w:tc>
-          <w:tcPr>
-            <w:tcW w:w="8217" w:type="dxa"/>
-          </w:tcPr>
-          <w:p>
-            <w:pPr>
-              <w:pStyle w:val="a4"/>
-              <w:ind w:firstLine="0"/>
-              <w:rPr>
-                <w:szCs w:val="28"/>
-              </w:rPr>
-            </w:pPr>
-            <w:r>
-              <w:rPr>
-                <w:i/>
-                <w:szCs w:val="28"/>
-              </w:rPr>
-              <w:t>Главные</w:t>
-            </w:r>
-            <w:r>
-              <w:rPr>
-                <w:i/>
-                <w:szCs w:val="28"/>
-              </w:rPr>
-              <w:t xml:space="preserve"> актер</w:t>
-            </w:r>
-            <w:r>
-              <w:rPr>
-                <w:i/>
-                <w:szCs w:val="28"/>
-              </w:rPr>
-              <w:t>ы</w:t>
-            </w:r>
-            <w:r>
-              <w:rPr>
-                <w:i/>
-                <w:szCs w:val="28"/>
-                <w:lang w:val="en-US"/>
-              </w:rPr>
-              <w:t>:</w:t>
-            </w:r>
-            <w:r>
-              <w:rPr>
-                <w:szCs w:val="28"/>
-                <w:lang w:val="en-US"/>
-              </w:rPr>
-              <w:t xml:space="preserve"> </w:t>
-            </w:r>
-            <w:r>
-              <w:rPr>
-                <w:szCs w:val="28"/>
-              </w:rPr>
-              <w:t>Пользователь.</w:t>
-            </w:r>
-          </w:p>
-        </w:tc>
-      </w:tr>
-      <w:tr>
-        <w:tc>
-          <w:tcPr>
-            <w:tcW w:w="8217" w:type="dxa"/>
-          </w:tcPr>
-          <w:p>
-            <w:pPr>
-              <w:pStyle w:val="a4"/>
-              <w:ind w:firstLine="0"/>
-              <w:rPr>
-                <w:i/>
-                <w:szCs w:val="28"/>
-              </w:rPr>
-            </w:pPr>
-            <w:r>
-              <w:rPr>
-                <w:i/>
-                <w:szCs w:val="28"/>
-              </w:rPr>
-              <w:t xml:space="preserve">Второстепенные актеры: </w:t>
-            </w:r>
-            <w:r>
-              <w:rPr>
-                <w:szCs w:val="28"/>
-              </w:rPr>
-              <w:t>Нет.</w:t>
-            </w:r>
-          </w:p>
-        </w:tc>
-      </w:tr>
-      <w:tr>
-        <w:tc>
-          <w:tcPr>
-            <w:tcW w:w="8217" w:type="dxa"/>
-          </w:tcPr>
-          <w:p>
-            <w:pPr>
-              <w:pStyle w:val="a4"/>
-              <w:ind w:firstLine="0"/>
-              <w:jc w:val="left"/>
-              <w:rPr>
-                <w:szCs w:val="28"/>
-              </w:rPr>
-            </w:pPr>
-            <w:r>
-              <w:rPr>
-                <w:i/>
-                <w:szCs w:val="28"/>
-              </w:rPr>
-              <w:t>Предусловия:</w:t>
-            </w:r>
-            <w:r>
-              <w:rPr>
-                <w:szCs w:val="28"/>
-              </w:rPr>
-              <w:t xml:space="preserve"> </w:t>
-            </w:r>
-            <w:r>
-              <w:rPr>
-                <w:szCs w:val="28"/>
-              </w:rPr>
-              <w:t>Система должна завершить тестирование эффективности</w:t>
-            </w:r>
-            <w:r>
-              <w:rPr>
-                <w:szCs w:val="28"/>
-              </w:rPr>
-              <w:t>.</w:t>
-            </w:r>
-          </w:p>
-        </w:tc>
-      </w:tr>
-      <w:tr>
-        <w:tc>
-          <w:tcPr>
-            <w:tcW w:w="8217" w:type="dxa"/>
-          </w:tcPr>
-          <w:p>
-            <w:pPr>
-              <w:pStyle w:val="a4"/>
-              <w:ind w:firstLine="0"/>
-              <w:rPr>
-                <w:szCs w:val="28"/>
-              </w:rPr>
-            </w:pPr>
-            <w:r>
-              <w:rPr>
-                <w:i/>
-                <w:szCs w:val="28"/>
-              </w:rPr>
-              <w:t>Основной поток</w:t>
-            </w:r>
-            <w:r>
-              <w:rPr>
-                <w:i/>
-                <w:szCs w:val="28"/>
-              </w:rPr>
-              <w:t>:</w:t>
-            </w:r>
-            <w:r>
-              <w:rPr>
-                <w:szCs w:val="28"/>
-              </w:rPr>
-              <w:t xml:space="preserve"> </w:t>
-            </w:r>
-          </w:p>
-          <w:p>
-            <w:pPr>
-              <w:pStyle w:val="a4"/>
-              <w:numPr>
-                <w:ilvl w:val="0"/>
-                <w:numId w:val="8"/>
-              </w:numPr>
-              <w:rPr>
-                <w:szCs w:val="28"/>
-              </w:rPr>
-            </w:pPr>
-            <w:r>
-              <w:rPr>
-                <w:szCs w:val="28"/>
-              </w:rPr>
-              <w:t>Пользователь нажимает на кнопку «</w:t>
-            </w:r>
-            <w:r>
-              <w:rPr>
-                <w:szCs w:val="28"/>
-                <w:lang w:val="en-US"/>
-              </w:rPr>
-              <w:t>save</w:t>
-            </w:r>
-            <w:r>
-              <w:rPr>
-                <w:szCs w:val="28"/>
-              </w:rPr>
-              <w:t xml:space="preserve"> </w:t>
-            </w:r>
-            <w:r>
-              <w:rPr>
-                <w:szCs w:val="28"/>
-                <w:lang w:val="en-US"/>
-              </w:rPr>
-              <w:t>results</w:t>
-            </w:r>
-            <w:r>
-              <w:rPr>
-                <w:szCs w:val="28"/>
-              </w:rPr>
-              <w:t>».</w:t>
-            </w:r>
-          </w:p>
-          <w:p>
-            <w:pPr>
-              <w:pStyle w:val="a4"/>
-              <w:numPr>
-                <w:ilvl w:val="0"/>
-                <w:numId w:val="8"/>
-              </w:numPr>
-              <w:rPr>
-                <w:szCs w:val="28"/>
-              </w:rPr>
-            </w:pPr>
-            <w:r>
-              <w:rPr>
-                <w:szCs w:val="28"/>
-              </w:rPr>
-              <w:t xml:space="preserve">Система </w:t>
-            </w:r>
-            <w:r>
-              <w:rPr>
-                <w:szCs w:val="28"/>
-              </w:rPr>
-              <w:t>сохраняет результаты тестирования в файл на устройстве пользователя</w:t>
-            </w:r>
-            <w:r>
-              <w:rPr>
-                <w:szCs w:val="28"/>
-              </w:rPr>
-              <w:t>.</w:t>
-            </w:r>
-          </w:p>
-        </w:tc>
-      </w:tr>
-      <w:tr>
-        <w:tc>
-          <w:tcPr>
-            <w:tcW w:w="8217" w:type="dxa"/>
-          </w:tcPr>
-          <w:p>
-            <w:pPr>
-              <w:pStyle w:val="a4"/>
-              <w:ind w:firstLine="0"/>
-              <w:rPr>
-                <w:szCs w:val="28"/>
-              </w:rPr>
-            </w:pPr>
-            <w:r>
-              <w:rPr>
-                <w:i/>
-                <w:szCs w:val="28"/>
-              </w:rPr>
-              <w:t>Постусловия:</w:t>
-            </w:r>
-            <w:r>
-              <w:rPr>
-                <w:szCs w:val="28"/>
-              </w:rPr>
-              <w:t xml:space="preserve"> </w:t>
-            </w:r>
-            <w:r>
-              <w:rPr>
-                <w:szCs w:val="28"/>
-              </w:rPr>
-              <w:t>Результаты сохранены на устройстве пользователя</w:t>
-            </w:r>
-            <w:r>
-              <w:rPr>
-                <w:szCs w:val="28"/>
-              </w:rPr>
-              <w:t>.</w:t>
-            </w:r>
-          </w:p>
-        </w:tc>
-      </w:tr>
-      <w:tr>
-        <w:tc>
-          <w:tcPr>
-            <w:tcW w:w="8217" w:type="dxa"/>
-          </w:tcPr>
-          <w:p>
-            <w:pPr>
-              <w:pStyle w:val="a4"/>
-              <w:ind w:firstLine="0"/>
-              <w:rPr>
-                <w:szCs w:val="28"/>
-              </w:rPr>
-            </w:pPr>
-            <w:r>
-              <w:rPr>
-                <w:i/>
-                <w:szCs w:val="28"/>
-              </w:rPr>
-              <w:t xml:space="preserve">Альтернативные потоки: </w:t>
-            </w:r>
-            <w:r>
-              <w:rPr>
-                <w:iCs/>
-                <w:szCs w:val="28"/>
-              </w:rPr>
-              <w:t>Нет.</w:t>
-            </w:r>
-          </w:p>
-        </w:tc>
-      </w:tr>
-    </w:tbl>
-    <w:p>
-      <w:pPr>
-        <w:spacing w:before="360" w:after="240" w:line="240" w:lineRule="auto"/>
-        <w:rPr>
-          <w:rFonts w:ascii="Times New Roman" w:hAnsi="Times New Roman"/>
-          <w:b/>
-          <w:sz w:val="28"/>
-          <w:szCs w:val="28"/>
-        </w:rPr>
-      </w:pPr>
-    </w:p>
-    <w:tbl>
-      <w:tblPr>
-        <w:tblStyle w:val="a6"/>
-        <w:tblW w:w="0" w:type="auto"/>
-        <w:tblLook w:val="04A0" w:firstRow="1" w:lastRow="0" w:firstColumn="1" w:lastColumn="0" w:noHBand="0" w:noVBand="1"/>
-      </w:tblPr>
-      <w:tblGrid>
-        <w:gridCol w:w="8217"/>
-      </w:tblGrid>
-      <w:tr>
-        <w:tc>
-          <w:tcPr>
-            <w:tcW w:w="8217" w:type="dxa"/>
-          </w:tcPr>
-          <w:p>
-            <w:pPr>
-              <w:pStyle w:val="a4"/>
-              <w:ind w:firstLine="0"/>
-              <w:rPr>
-                <w:b/>
-                <w:szCs w:val="28"/>
-              </w:rPr>
-            </w:pPr>
-            <w:r>
-              <w:rPr>
-                <w:b/>
-                <w:i/>
-                <w:szCs w:val="28"/>
-                <w:lang w:val="en-US"/>
-              </w:rPr>
-              <w:lastRenderedPageBreak/>
-              <w:t>UseCase:</w:t>
-            </w:r>
-            <w:r>
-              <w:rPr>
-                <w:b/>
-                <w:szCs w:val="28"/>
-                <w:lang w:val="en-US"/>
-              </w:rPr>
-              <w:t xml:space="preserve"> </w:t>
-            </w:r>
-            <w:r>
-              <w:rPr>
-                <w:b/>
-                <w:i/>
-                <w:iCs/>
-                <w:szCs w:val="28"/>
-              </w:rPr>
-              <w:t>Притянуть частицы</w:t>
-            </w:r>
-          </w:p>
-        </w:tc>
-      </w:tr>
-      <w:tr>
-        <w:tc>
-          <w:tcPr>
-            <w:tcW w:w="8217" w:type="dxa"/>
-          </w:tcPr>
-          <w:p>
-            <w:pPr>
-              <w:pStyle w:val="a4"/>
-              <w:ind w:firstLine="0"/>
-              <w:rPr>
-                <w:szCs w:val="28"/>
-              </w:rPr>
-            </w:pPr>
-            <w:r>
-              <w:rPr>
-                <w:i/>
-                <w:szCs w:val="28"/>
-                <w:lang w:val="en-US"/>
-              </w:rPr>
-              <w:t>ID:</w:t>
-            </w:r>
-            <w:r>
-              <w:rPr>
-                <w:szCs w:val="28"/>
-                <w:lang w:val="en-US"/>
-              </w:rPr>
-              <w:t xml:space="preserve"> </w:t>
-            </w:r>
-            <w:r>
-              <w:rPr>
-                <w:szCs w:val="28"/>
-              </w:rPr>
-              <w:t>3</w:t>
             </w:r>
           </w:p>
         </w:tc>
@@ -2619,6 +2209,7 @@
                 <w:i/>
                 <w:szCs w:val="28"/>
               </w:rPr>
+              <w:lastRenderedPageBreak/>
               <w:t xml:space="preserve">Альтернативные потоки: </w:t>
             </w:r>
             <w:r>
@@ -2717,7 +2308,7 @@
               <w:rPr>
                 <w:szCs w:val="28"/>
               </w:rPr>
-              <w:t>4</w:t>
+              <w:t>3</w:t>
             </w:r>
           </w:p>
         </w:tc>
@@ -2980,441 +2571,6 @@
         <w:tc>
           <w:tcPr>
             <w:tcW w:w="8217" w:type="dxa"/>
-          </w:tcPr>
-          <w:p>
-            <w:pPr>
-              <w:pStyle w:val="a4"/>
-              <w:ind w:firstLine="0"/>
-              <w:rPr>
-                <w:szCs w:val="28"/>
-              </w:rPr>
-            </w:pPr>
-            <w:r>
-              <w:rPr>
-                <w:i/>
-                <w:szCs w:val="28"/>
-              </w:rPr>
-              <w:t xml:space="preserve">Альтернативные потоки: </w:t>
-            </w:r>
-            <w:r>
-              <w:rPr>
-                <w:iCs/>
-                <w:szCs w:val="28"/>
-              </w:rPr>
-              <w:t>Нет.</w:t>
-            </w:r>
-          </w:p>
-        </w:tc>
-      </w:tr>
-    </w:tbl>
-    <w:p/>
-    <w:p>
-      <w:r>
-        <w:br w:type="page"/>
-      </w:r>
-    </w:p>
-    <w:tbl>
-      <w:tblPr>
-        <w:tblStyle w:val="a6"/>
-        <w:tblW w:w="0" w:type="auto"/>
-        <w:tblLook w:val="04A0" w:firstRow="1" w:lastRow="0" w:firstColumn="1" w:lastColumn="0" w:noHBand="0" w:noVBand="1"/>
-      </w:tblPr>
-      <w:tblGrid>
-        <w:gridCol w:w="8217"/>
-      </w:tblGrid>
-      <w:tr>
-        <w:tc>
-          <w:tcPr>
-            <w:tcW w:w="8217" w:type="dxa"/>
-            <w:tcBorders>
-              <w:top w:val="single" w:sz="4" w:space="0" w:color="auto"/>
-              <w:left w:val="single" w:sz="4" w:space="0" w:color="auto"/>
-              <w:bottom w:val="single" w:sz="4" w:space="0" w:color="auto"/>
-              <w:right w:val="single" w:sz="4" w:space="0" w:color="auto"/>
-            </w:tcBorders>
-            <w:hideMark/>
-          </w:tcPr>
-          <w:p>
-            <w:pPr>
-              <w:pStyle w:val="a4"/>
-              <w:ind w:firstLine="0"/>
-              <w:rPr>
-                <w:b/>
-                <w:szCs w:val="28"/>
-              </w:rPr>
-            </w:pPr>
-            <w:r>
-              <w:rPr>
-                <w:b/>
-                <w:i/>
-                <w:szCs w:val="28"/>
-                <w:lang w:val="en-US"/>
-              </w:rPr>
-              <w:lastRenderedPageBreak/>
-              <w:t>UseCase:</w:t>
-            </w:r>
-            <w:r>
-              <w:rPr>
-                <w:b/>
-                <w:szCs w:val="28"/>
-                <w:lang w:val="en-US"/>
-              </w:rPr>
-              <w:t xml:space="preserve"> </w:t>
-            </w:r>
-            <w:r>
-              <w:rPr>
-                <w:b/>
-                <w:i/>
-                <w:iCs/>
-                <w:szCs w:val="28"/>
-              </w:rPr>
-              <w:t>Добавить частицу</w:t>
-            </w:r>
-          </w:p>
-        </w:tc>
-      </w:tr>
-      <w:tr>
-        <w:tc>
-          <w:tcPr>
-            <w:tcW w:w="8217" w:type="dxa"/>
-            <w:tcBorders>
-              <w:top w:val="single" w:sz="4" w:space="0" w:color="auto"/>
-              <w:left w:val="single" w:sz="4" w:space="0" w:color="auto"/>
-              <w:bottom w:val="single" w:sz="4" w:space="0" w:color="auto"/>
-              <w:right w:val="single" w:sz="4" w:space="0" w:color="auto"/>
-            </w:tcBorders>
-            <w:hideMark/>
-          </w:tcPr>
-          <w:p>
-            <w:pPr>
-              <w:pStyle w:val="a4"/>
-              <w:ind w:firstLine="0"/>
-              <w:rPr>
-                <w:szCs w:val="28"/>
-              </w:rPr>
-            </w:pPr>
-            <w:r>
-              <w:rPr>
-                <w:i/>
-                <w:szCs w:val="28"/>
-                <w:lang w:val="en-US"/>
-              </w:rPr>
-              <w:t>ID:</w:t>
-            </w:r>
-            <w:r>
-              <w:rPr>
-                <w:szCs w:val="28"/>
-                <w:lang w:val="en-US"/>
-              </w:rPr>
-              <w:t xml:space="preserve"> </w:t>
-            </w:r>
-            <w:r>
-              <w:rPr>
-                <w:szCs w:val="28"/>
-              </w:rPr>
-              <w:t>5</w:t>
-            </w:r>
-          </w:p>
-        </w:tc>
-      </w:tr>
-      <w:tr>
-        <w:tc>
-          <w:tcPr>
-            <w:tcW w:w="8217" w:type="dxa"/>
-            <w:tcBorders>
-              <w:top w:val="single" w:sz="4" w:space="0" w:color="auto"/>
-              <w:left w:val="single" w:sz="4" w:space="0" w:color="auto"/>
-              <w:bottom w:val="single" w:sz="4" w:space="0" w:color="auto"/>
-              <w:right w:val="single" w:sz="4" w:space="0" w:color="auto"/>
-            </w:tcBorders>
-            <w:hideMark/>
-          </w:tcPr>
-          <w:p>
-            <w:pPr>
-              <w:pStyle w:val="a4"/>
-              <w:ind w:firstLine="0"/>
-              <w:rPr>
-                <w:szCs w:val="28"/>
-              </w:rPr>
-            </w:pPr>
-            <w:r>
-              <w:rPr>
-                <w:i/>
-                <w:szCs w:val="28"/>
-              </w:rPr>
-              <w:t>Аннотация:</w:t>
-            </w:r>
-            <w:r>
-              <w:rPr>
-                <w:szCs w:val="28"/>
-              </w:rPr>
-              <w:t xml:space="preserve"> Пользователь добавляет новую частицу в систему.</w:t>
-            </w:r>
-          </w:p>
-        </w:tc>
-      </w:tr>
-      <w:tr>
-        <w:tc>
-          <w:tcPr>
-            <w:tcW w:w="8217" w:type="dxa"/>
-            <w:tcBorders>
-              <w:top w:val="single" w:sz="4" w:space="0" w:color="auto"/>
-              <w:left w:val="single" w:sz="4" w:space="0" w:color="auto"/>
-              <w:bottom w:val="single" w:sz="4" w:space="0" w:color="auto"/>
-              <w:right w:val="single" w:sz="4" w:space="0" w:color="auto"/>
-            </w:tcBorders>
-            <w:hideMark/>
-          </w:tcPr>
-          <w:p>
-            <w:pPr>
-              <w:pStyle w:val="a4"/>
-              <w:ind w:firstLine="0"/>
-              <w:rPr>
-                <w:szCs w:val="28"/>
-              </w:rPr>
-            </w:pPr>
-            <w:r>
-              <w:rPr>
-                <w:i/>
-                <w:szCs w:val="28"/>
-              </w:rPr>
-              <w:t>Главные актеры</w:t>
-            </w:r>
-            <w:r>
-              <w:rPr>
-                <w:i/>
-                <w:szCs w:val="28"/>
-                <w:lang w:val="en-US"/>
-              </w:rPr>
-              <w:t>:</w:t>
-            </w:r>
-            <w:r>
-              <w:rPr>
-                <w:szCs w:val="28"/>
-                <w:lang w:val="en-US"/>
-              </w:rPr>
-              <w:t xml:space="preserve"> </w:t>
-            </w:r>
-            <w:r>
-              <w:rPr>
-                <w:szCs w:val="28"/>
-              </w:rPr>
-              <w:t>Пользователь.</w:t>
-            </w:r>
-          </w:p>
-        </w:tc>
-      </w:tr>
-      <w:tr>
-        <w:tc>
-          <w:tcPr>
-            <w:tcW w:w="8217" w:type="dxa"/>
-            <w:tcBorders>
-              <w:top w:val="single" w:sz="4" w:space="0" w:color="auto"/>
-              <w:left w:val="single" w:sz="4" w:space="0" w:color="auto"/>
-              <w:bottom w:val="single" w:sz="4" w:space="0" w:color="auto"/>
-              <w:right w:val="single" w:sz="4" w:space="0" w:color="auto"/>
-            </w:tcBorders>
-            <w:hideMark/>
-          </w:tcPr>
-          <w:p>
-            <w:pPr>
-              <w:pStyle w:val="a4"/>
-              <w:ind w:firstLine="0"/>
-              <w:rPr>
-                <w:i/>
-                <w:szCs w:val="28"/>
-              </w:rPr>
-            </w:pPr>
-            <w:r>
-              <w:rPr>
-                <w:i/>
-                <w:szCs w:val="28"/>
-              </w:rPr>
-              <w:t xml:space="preserve">Второстепенные актеры: </w:t>
-            </w:r>
-            <w:r>
-              <w:rPr>
-                <w:szCs w:val="28"/>
-              </w:rPr>
-              <w:t>Нет.</w:t>
-            </w:r>
-          </w:p>
-        </w:tc>
-      </w:tr>
-      <w:tr>
-        <w:tc>
-          <w:tcPr>
-            <w:tcW w:w="8217" w:type="dxa"/>
-            <w:tcBorders>
-              <w:top w:val="single" w:sz="4" w:space="0" w:color="auto"/>
-              <w:left w:val="single" w:sz="4" w:space="0" w:color="auto"/>
-              <w:bottom w:val="single" w:sz="4" w:space="0" w:color="auto"/>
-              <w:right w:val="single" w:sz="4" w:space="0" w:color="auto"/>
-            </w:tcBorders>
-            <w:hideMark/>
-          </w:tcPr>
-          <w:p>
-            <w:pPr>
-              <w:pStyle w:val="a4"/>
-              <w:ind w:firstLine="0"/>
-              <w:jc w:val="left"/>
-              <w:rPr>
-                <w:szCs w:val="28"/>
-              </w:rPr>
-            </w:pPr>
-            <w:r>
-              <w:rPr>
-                <w:i/>
-                <w:szCs w:val="28"/>
-              </w:rPr>
-              <w:t>Предусловия:</w:t>
-            </w:r>
-            <w:r>
-              <w:rPr>
-                <w:szCs w:val="28"/>
-              </w:rPr>
-              <w:t xml:space="preserve"> Нет.</w:t>
-            </w:r>
-          </w:p>
-        </w:tc>
-      </w:tr>
-      <w:tr>
-        <w:tc>
-          <w:tcPr>
-            <w:tcW w:w="8217" w:type="dxa"/>
-            <w:tcBorders>
-              <w:top w:val="single" w:sz="4" w:space="0" w:color="auto"/>
-              <w:left w:val="single" w:sz="4" w:space="0" w:color="auto"/>
-              <w:bottom w:val="single" w:sz="4" w:space="0" w:color="auto"/>
-              <w:right w:val="single" w:sz="4" w:space="0" w:color="auto"/>
-            </w:tcBorders>
-            <w:hideMark/>
-          </w:tcPr>
-          <w:p>
-            <w:pPr>
-              <w:pStyle w:val="a4"/>
-              <w:ind w:firstLine="0"/>
-              <w:rPr>
-                <w:szCs w:val="28"/>
-              </w:rPr>
-            </w:pPr>
-            <w:r>
-              <w:rPr>
-                <w:i/>
-                <w:szCs w:val="28"/>
-              </w:rPr>
-              <w:t>Основной поток:</w:t>
-            </w:r>
-            <w:r>
-              <w:rPr>
-                <w:szCs w:val="28"/>
-              </w:rPr>
-              <w:t xml:space="preserve"> </w:t>
-            </w:r>
-          </w:p>
-          <w:p>
-            <w:pPr>
-              <w:pStyle w:val="a4"/>
-              <w:numPr>
-                <w:ilvl w:val="0"/>
-                <w:numId w:val="11"/>
-              </w:numPr>
-              <w:rPr>
-                <w:szCs w:val="28"/>
-              </w:rPr>
-            </w:pPr>
-            <w:r>
-              <w:rPr>
-                <w:szCs w:val="28"/>
-              </w:rPr>
-              <w:t>Пользователь перемещает курсор желаемое место появления новой частицы.</w:t>
-            </w:r>
-          </w:p>
-          <w:p>
-            <w:pPr>
-              <w:pStyle w:val="a4"/>
-              <w:numPr>
-                <w:ilvl w:val="0"/>
-                <w:numId w:val="11"/>
-              </w:numPr>
-              <w:rPr>
-                <w:szCs w:val="28"/>
-              </w:rPr>
-            </w:pPr>
-            <w:r>
-              <w:rPr>
-                <w:szCs w:val="28"/>
-              </w:rPr>
-              <w:t>Пользователь нажимает левую кнопку мыши.</w:t>
-            </w:r>
-          </w:p>
-          <w:p>
-            <w:pPr>
-              <w:pStyle w:val="a4"/>
-              <w:numPr>
-                <w:ilvl w:val="0"/>
-                <w:numId w:val="11"/>
-              </w:numPr>
-              <w:rPr>
-                <w:szCs w:val="28"/>
-              </w:rPr>
-            </w:pPr>
-            <w:r>
-              <w:rPr>
-                <w:szCs w:val="28"/>
-              </w:rPr>
-              <w:t>Система создает новую частицу на месте курсора.</w:t>
-            </w:r>
-          </w:p>
-        </w:tc>
-      </w:tr>
-      <w:tr>
-        <w:tc>
-          <w:tcPr>
-            <w:tcW w:w="8217" w:type="dxa"/>
-            <w:tcBorders>
-              <w:top w:val="single" w:sz="4" w:space="0" w:color="auto"/>
-              <w:left w:val="single" w:sz="4" w:space="0" w:color="auto"/>
-              <w:bottom w:val="single" w:sz="4" w:space="0" w:color="auto"/>
-              <w:right w:val="single" w:sz="4" w:space="0" w:color="auto"/>
-            </w:tcBorders>
-            <w:hideMark/>
-          </w:tcPr>
-          <w:p>
-            <w:pPr>
-              <w:pStyle w:val="a4"/>
-              <w:ind w:firstLine="0"/>
-              <w:rPr>
-                <w:szCs w:val="28"/>
-              </w:rPr>
-            </w:pPr>
-            <w:r>
-              <w:rPr>
-                <w:i/>
-                <w:szCs w:val="28"/>
-              </w:rPr>
-              <w:t>Постусловия:</w:t>
-            </w:r>
-            <w:r>
-              <w:rPr>
-                <w:szCs w:val="28"/>
-              </w:rPr>
-              <w:t xml:space="preserve"> Создана новая частица.</w:t>
-            </w:r>
-          </w:p>
-        </w:tc>
-      </w:tr>
-      <w:tr>
-        <w:tc>
-          <w:tcPr>
-            <w:tcW w:w="8217" w:type="dxa"/>
-            <w:tcBorders>
-              <w:top w:val="single" w:sz="4" w:space="0" w:color="auto"/>
-              <w:left w:val="single" w:sz="4" w:space="0" w:color="auto"/>
-              <w:bottom w:val="single" w:sz="4" w:space="0" w:color="auto"/>
-              <w:right w:val="single" w:sz="4" w:space="0" w:color="auto"/>
-            </w:tcBorders>
-            <w:hideMark/>
           </w:tcPr>
           <w:p>
             <w:pPr>
@@ -3474,6 +2630,9 @@
               </w:rPr>
             </w:pPr>
             <w:r>
+              <w:br w:type="page"/>
+            </w:r>
+            <w:r>
               <w:rPr>
                 <w:b/>
                 <w:i/>
@@ -3497,7 +2656,7 @@
                 <w:iCs/>
                 <w:szCs w:val="28"/>
               </w:rPr>
-              <w:t>Удалить частицу</w:t>
+              <w:t>Добавить частицу</w:t>
             </w:r>
           </w:p>
         </w:tc>
@@ -3541,7 +2700,7 @@
               <w:rPr>
                 <w:szCs w:val="28"/>
               </w:rPr>
-              <w:t>6</w:t>
+              <w:t>4</w:t>
             </w:r>
           </w:p>
         </w:tc>
@@ -3577,7 +2736,7 @@
               <w:rPr>
                 <w:szCs w:val="28"/>
               </w:rPr>
-              <w:t xml:space="preserve"> Пользователь удаляет частицу из системы.</w:t>
+              <w:t xml:space="preserve"> Пользователь добавляет новую частицу в систему.</w:t>
             </w:r>
           </w:p>
         </w:tc>
@@ -3746,7 +2905,7 @@
               <w:pStyle w:val="a4"/>
               <w:numPr>
                 <w:ilvl w:val="0"/>
-                <w:numId w:val="12"/>
+                <w:numId w:val="11"/>
               </w:numPr>
               <w:rPr>
                 <w:szCs w:val="28"/>
@@ -3756,7 +2915,7 @@
               <w:rPr>
                 <w:szCs w:val="28"/>
               </w:rPr>
-              <w:t>Пользователь перемещает курсор на место существующей точки.</w:t>
+              <w:t>Пользователь перемещает курсор желаемое место появления новой частицы.</w:t>
             </w:r>
           </w:p>
           <w:p>
@@ -3764,7 +2923,7 @@
               <w:pStyle w:val="a4"/>
               <w:numPr>
                 <w:ilvl w:val="0"/>
-                <w:numId w:val="12"/>
+                <w:numId w:val="11"/>
               </w:numPr>
               <w:rPr>
                 <w:szCs w:val="28"/>
@@ -3774,7 +2933,7 @@
               <w:rPr>
                 <w:szCs w:val="28"/>
               </w:rPr>
-              <w:t>Пользователь нажимает правую кнопку мыши.</w:t>
+              <w:t>Пользователь нажимает левую кнопку мыши.</w:t>
             </w:r>
           </w:p>
           <w:p>
@@ -3782,7 +2941,7 @@
               <w:pStyle w:val="a4"/>
               <w:numPr>
                 <w:ilvl w:val="0"/>
-                <w:numId w:val="12"/>
+                <w:numId w:val="11"/>
               </w:numPr>
               <w:rPr>
                 <w:szCs w:val="28"/>
@@ -3792,7 +2951,7 @@
               <w:rPr>
                 <w:szCs w:val="28"/>
               </w:rPr>
-              <w:t>Система перемещает точку притяжения на новое место.</w:t>
+              <w:t>Система создает новую частицу на месте курсора.</w:t>
             </w:r>
           </w:p>
         </w:tc>
@@ -3828,7 +2987,7 @@
               <w:rPr>
                 <w:szCs w:val="28"/>
               </w:rPr>
-              <w:t xml:space="preserve"> Точка притяжения перемещена.</w:t>
+              <w:t xml:space="preserve"> Создана новая частица.</w:t>
             </w:r>
           </w:p>
         </w:tc>
@@ -3877,6 +3036,7 @@
         <w:br w:type="page"/>
       </w:r>
     </w:p>
+    <w:p/>
     <w:tbl>
       <w:tblPr>
         <w:tblStyle w:val="a6"/>
@@ -3914,7 +3074,6 @@
                 <w:szCs w:val="28"/>
                 <w:lang w:val="en-US"/>
               </w:rPr>
-              <w:lastRenderedPageBreak/>
               <w:t>UseCase:</w:t>
             </w:r>
             <w:r>
@@ -3932,7 +3091,7 @@
                 <w:iCs/>
                 <w:szCs w:val="28"/>
               </w:rPr>
-              <w:t>Сохранить состояние модели</w:t>
+              <w:t>Удалить частицу</w:t>
             </w:r>
           </w:p>
         </w:tc>
@@ -3976,7 +3135,7 @@
               <w:rPr>
                 <w:szCs w:val="28"/>
               </w:rPr>
-              <w:t>7</w:t>
+              <w:t>5</w:t>
             </w:r>
           </w:p>
         </w:tc>
@@ -4012,7 +3171,7 @@
               <w:rPr>
                 <w:szCs w:val="28"/>
               </w:rPr>
-              <w:t xml:space="preserve"> Пользователь дает команду системе о сохранении состояния модели.</w:t>
+              <w:t xml:space="preserve"> Пользователь удаляет частицу из системы.</w:t>
             </w:r>
           </w:p>
         </w:tc>
@@ -4181,7 +3340,7 @@
               <w:pStyle w:val="a4"/>
               <w:numPr>
                 <w:ilvl w:val="0"/>
-                <w:numId w:val="13"/>
+                <w:numId w:val="12"/>
               </w:numPr>
               <w:rPr>
                 <w:szCs w:val="28"/>
@@ -4191,38 +3350,7 @@
               <w:rPr>
                 <w:szCs w:val="28"/>
               </w:rPr>
-              <w:t>Пользователь нажимает кнопку «</w:t>
-            </w:r>
-            <w:r>
-              <w:rPr>
-                <w:szCs w:val="28"/>
-                <w:lang w:val="en-US"/>
-              </w:rPr>
-              <w:t>S</w:t>
-            </w:r>
-            <w:r>
-              <w:rPr>
-                <w:szCs w:val="28"/>
-              </w:rPr>
-              <w:t>»</w:t>
-            </w:r>
-            <w:r>
-              <w:rPr>
-                <w:szCs w:val="28"/>
-              </w:rPr>
-              <w:t xml:space="preserve"> </w:t>
-            </w:r>
-            <w:r>
-              <w:rPr>
-                <w:szCs w:val="28"/>
-              </w:rPr>
-              <w:t>на клавиатуре</w:t>
-            </w:r>
-            <w:r>
-              <w:rPr>
-                <w:szCs w:val="28"/>
-              </w:rPr>
-              <w:t>.</w:t>
+              <w:t>Пользователь перемещает курсор на место существующей точки.</w:t>
             </w:r>
           </w:p>
           <w:p>
@@ -4230,7 +3358,7 @@
               <w:pStyle w:val="a4"/>
               <w:numPr>
                 <w:ilvl w:val="0"/>
-                <w:numId w:val="13"/>
+                <w:numId w:val="12"/>
               </w:numPr>
               <w:rPr>
                 <w:szCs w:val="28"/>
@@ -4240,19 +3368,25 @@
               <w:rPr>
                 <w:szCs w:val="28"/>
               </w:rPr>
-              <w:t xml:space="preserve">Система </w:t>
-            </w:r>
-            <w:r>
-              <w:rPr>
-                <w:szCs w:val="28"/>
-              </w:rPr>
-              <w:t>сохраняет состояние в файл</w:t>
-            </w:r>
-            <w:r>
-              <w:rPr>
-                <w:szCs w:val="28"/>
-              </w:rPr>
-              <w:t>.</w:t>
+              <w:t>Пользователь нажимает правую кнопку мыши.</w:t>
+            </w:r>
+          </w:p>
+          <w:p>
+            <w:pPr>
+              <w:pStyle w:val="a4"/>
+              <w:numPr>
+                <w:ilvl w:val="0"/>
+                <w:numId w:val="12"/>
+              </w:numPr>
+              <w:rPr>
+                <w:szCs w:val="28"/>
+              </w:rPr>
+            </w:pPr>
+            <w:r>
+              <w:rPr>
+                <w:szCs w:val="28"/>
+              </w:rPr>
+              <w:t>Система перемещает точку притяжения на новое место.</w:t>
             </w:r>
           </w:p>
         </w:tc>
@@ -4288,19 +3422,7 @@
               <w:rPr>
                 <w:szCs w:val="28"/>
               </w:rPr>
-              <w:t xml:space="preserve"> </w:t>
-            </w:r>
-            <w:r>
-              <w:rPr>
-                <w:szCs w:val="28"/>
-              </w:rPr>
-              <w:t>Файл состояния системы сохранен на устройстве пользователя</w:t>
-            </w:r>
-            <w:r>
-              <w:rPr>
-                <w:szCs w:val="28"/>
-              </w:rPr>
-              <w:t>.</w:t>
+              <w:t xml:space="preserve"> Точка притяжения перемещена.</w:t>
             </w:r>
           </w:p>
         </w:tc>
@@ -4398,7 +3520,7 @@
                 <w:iCs/>
                 <w:szCs w:val="28"/>
               </w:rPr>
-              <w:t>Импортировать состояние модели</w:t>
+              <w:t>Сохранить состояние модели</w:t>
             </w:r>
           </w:p>
         </w:tc>
@@ -4433,8 +3555,8 @@
             </w:r>
             <w:r>
               <w:rPr>
-                <w:i/>
-                <w:szCs w:val="28"/>
+                <w:szCs w:val="28"/>
+                <w:lang w:val="en-US"/>
               </w:rPr>
               <w:t xml:space="preserve"> </w:t>
             </w:r>
@@ -4442,7 +3564,7 @@
               <w:rPr>
                 <w:szCs w:val="28"/>
               </w:rPr>
-              <w:t>8</w:t>
+              <w:t>6</w:t>
             </w:r>
           </w:p>
         </w:tc>
@@ -4478,7 +3600,7 @@
               <w:rPr>
                 <w:szCs w:val="28"/>
               </w:rPr>
-              <w:t xml:space="preserve"> Пользователь дает команду системе об импорте сохраненной модели с устройства.</w:t>
+              <w:t xml:space="preserve"> Пользователь дает команду системе о сохранении состояния модели.</w:t>
             </w:r>
           </w:p>
         </w:tc>
@@ -4647,7 +3769,7 @@
               <w:pStyle w:val="a4"/>
               <w:numPr>
                 <w:ilvl w:val="0"/>
-                <w:numId w:val="14"/>
+                <w:numId w:val="13"/>
               </w:numPr>
               <w:rPr>
                 <w:szCs w:val="28"/>
@@ -4662,8 +3784,9 @@
             <w:r>
               <w:rPr>
                 <w:szCs w:val="28"/>
-              </w:rPr>
-              <w:t>L</w:t>
+                <w:lang w:val="en-US"/>
+              </w:rPr>
+              <w:t>S</w:t>
             </w:r>
             <w:r>
               <w:rPr>
@@ -4695,25 +3818,23 @@
               <w:pStyle w:val="a4"/>
               <w:numPr>
                 <w:ilvl w:val="0"/>
-                <w:numId w:val="14"/>
+                <w:numId w:val="13"/>
               </w:numPr>
               <w:rPr>
                 <w:szCs w:val="28"/>
               </w:rPr>
             </w:pPr>
-            <w:bookmarkStart w:id="0" w:name="_GoBack"/>
-            <w:bookmarkEnd w:id="0"/>
-            <w:r>
-              <w:rPr>
-                <w:szCs w:val="28"/>
-              </w:rPr>
-              <w:t>Система загружает состояние модели</w:t>
-            </w:r>
-            <w:r>
-              <w:rPr>
-                <w:szCs w:val="28"/>
-              </w:rPr>
-              <w:t xml:space="preserve"> из файла</w:t>
+            <w:r>
+              <w:rPr>
+                <w:szCs w:val="28"/>
+              </w:rPr>
+              <w:t xml:space="preserve">Система </w:t>
+            </w:r>
+            <w:r>
+              <w:rPr>
+                <w:szCs w:val="28"/>
+              </w:rPr>
+              <w:t>сохраняет состояние в файл</w:t>
             </w:r>
             <w:r>
               <w:rPr>
@@ -4755,7 +3876,19 @@
               <w:rPr>
                 <w:szCs w:val="28"/>
               </w:rPr>
-              <w:t xml:space="preserve"> Файл состояния системы успешно импортирован.</w:t>
+              <w:t xml:space="preserve"> </w:t>
+            </w:r>
+            <w:r>
+              <w:rPr>
+                <w:szCs w:val="28"/>
+              </w:rPr>
+              <w:t>Файл состояния системы сохранен на устройстве пользователя</w:t>
+            </w:r>
+            <w:r>
+              <w:rPr>
+                <w:szCs w:val="28"/>
+              </w:rPr>
+              <w:t>.</w:t>
             </w:r>
           </w:p>
         </w:tc>
@@ -4804,6 +3937,7 @@
         <w:br w:type="page"/>
       </w:r>
     </w:p>
+    <w:p/>
     <w:tbl>
       <w:tblPr>
         <w:tblStyle w:val="a6"/>
@@ -4841,7 +3975,6 @@
                 <w:szCs w:val="28"/>
                 <w:lang w:val="en-US"/>
               </w:rPr>
-              <w:lastRenderedPageBreak/>
               <w:t>UseCase:</w:t>
             </w:r>
             <w:r>
@@ -4859,7 +3992,7 @@
                 <w:iCs/>
                 <w:szCs w:val="28"/>
               </w:rPr>
-              <w:t>Остановить симуляцию</w:t>
+              <w:t>Импортировать состояние модели</w:t>
             </w:r>
           </w:p>
         </w:tc>
@@ -4894,16 +4027,17 @@
             </w:r>
             <w:r>
               <w:rPr>
-                <w:szCs w:val="28"/>
-                <w:lang w:val="en-US"/>
+                <w:i/>
+                <w:szCs w:val="28"/>
               </w:rPr>
               <w:t xml:space="preserve"> </w:t>
             </w:r>
             <w:r>
               <w:rPr>
-                <w:szCs w:val="28"/>
-              </w:rPr>
-              <w:t>9</w:t>
+                <w:i/>
+                <w:szCs w:val="28"/>
+              </w:rPr>
+              <w:t>7</w:t>
             </w:r>
           </w:p>
         </w:tc>
@@ -4939,7 +4073,7 @@
               <w:rPr>
                 <w:szCs w:val="28"/>
               </w:rPr>
-              <w:t xml:space="preserve"> Пользователь останавливает обновление модели.</w:t>
+              <w:t xml:space="preserve"> Пользователь дает команду системе об импорте сохраненной модели с устройства.</w:t>
             </w:r>
           </w:p>
         </w:tc>
@@ -5108,7 +4242,7 @@
               <w:pStyle w:val="a4"/>
               <w:numPr>
                 <w:ilvl w:val="0"/>
-                <w:numId w:val="15"/>
+                <w:numId w:val="14"/>
               </w:numPr>
               <w:rPr>
                 <w:szCs w:val="28"/>
@@ -5123,9 +4257,8 @@
             <w:r>
               <w:rPr>
                 <w:szCs w:val="28"/>
-                <w:lang w:val="en-US"/>
-              </w:rPr>
-              <w:t>space</w:t>
+              </w:rPr>
+              <w:t>L</w:t>
             </w:r>
             <w:r>
               <w:rPr>
@@ -5143,7 +4276,13 @@
               <w:rPr>
                 <w:szCs w:val="28"/>
               </w:rPr>
-              <w:t>на клавиатуре.</w:t>
+              <w:t>на клавиатуре</w:t>
+            </w:r>
+            <w:r>
+              <w:rPr>
+                <w:szCs w:val="28"/>
+              </w:rPr>
+              <w:t>.</w:t>
             </w:r>
           </w:p>
           <w:p>
@@ -5151,7 +4290,7 @@
               <w:pStyle w:val="a4"/>
               <w:numPr>
                 <w:ilvl w:val="0"/>
-                <w:numId w:val="15"/>
+                <w:numId w:val="14"/>
               </w:numPr>
               <w:rPr>
                 <w:szCs w:val="28"/>
@@ -5161,7 +4300,19 @@
               <w:rPr>
                 <w:szCs w:val="28"/>
               </w:rPr>
-              <w:t>Система прекращает обновление физической модели.</w:t>
+              <w:t>Система загружает состояние модели</w:t>
+            </w:r>
+            <w:r>
+              <w:rPr>
+                <w:szCs w:val="28"/>
+              </w:rPr>
+              <w:t xml:space="preserve"> из файла</w:t>
+            </w:r>
+            <w:r>
+              <w:rPr>
+                <w:szCs w:val="28"/>
+              </w:rPr>
+              <w:t>.</w:t>
             </w:r>
           </w:p>
         </w:tc>
@@ -5197,19 +4348,7 @@
               <w:rPr>
                 <w:szCs w:val="28"/>
               </w:rPr>
-              <w:t xml:space="preserve"> </w:t>
-            </w:r>
-            <w:r>
-              <w:rPr>
-                <w:szCs w:val="28"/>
-              </w:rPr>
-              <w:t>Обновление модели приостановлено</w:t>
-            </w:r>
-            <w:r>
-              <w:rPr>
-                <w:szCs w:val="28"/>
-              </w:rPr>
-              <w:t>.</w:t>
+              <w:t xml:space="preserve"> Файл состояния системы успешно импортирован.</w:t>
             </w:r>
           </w:p>
         </w:tc>
@@ -5284,6 +4423,9 @@
               </w:rPr>
             </w:pPr>
             <w:r>
+              <w:br w:type="page"/>
+            </w:r>
+            <w:r>
               <w:rPr>
                 <w:b/>
                 <w:i/>
@@ -5307,7 +4449,7 @@
                 <w:iCs/>
                 <w:szCs w:val="28"/>
               </w:rPr>
-              <w:t>Продолжить симуляцию</w:t>
+              <w:t>Остановить симуляцию</w:t>
             </w:r>
           </w:p>
         </w:tc>
@@ -5351,7 +4493,461 @@
               <w:rPr>
                 <w:szCs w:val="28"/>
               </w:rPr>
-              <w:t>10</w:t>
+              <w:t>8</w:t>
+            </w:r>
+          </w:p>
+        </w:tc>
+      </w:tr>
+      <w:tr>
+        <w:tc>
+          <w:tcPr>
+            <w:tcW w:w="8217" w:type="dxa"/>
+            <w:tcBorders>
+              <w:top w:val="single" w:sz="4" w:space="0" w:color="auto"/>
+              <w:left w:val="single" w:sz="4" w:space="0" w:color="auto"/>
+              <w:bottom w:val="single" w:sz="4" w:space="0" w:color="auto"/>
+              <w:right w:val="single" w:sz="4" w:space="0" w:color="auto"/>
+            </w:tcBorders>
+            <w:hideMark/>
+          </w:tcPr>
+          <w:p>
+            <w:pPr>
+              <w:pStyle w:val="a4"/>
+              <w:ind w:firstLine="0"/>
+              <w:rPr>
+                <w:szCs w:val="28"/>
+              </w:rPr>
+            </w:pPr>
+            <w:r>
+              <w:rPr>
+                <w:i/>
+                <w:szCs w:val="28"/>
+              </w:rPr>
+              <w:t>Аннотация:</w:t>
+            </w:r>
+            <w:r>
+              <w:rPr>
+                <w:szCs w:val="28"/>
+              </w:rPr>
+              <w:t xml:space="preserve"> Пользователь останавливает обновление модели.</w:t>
+            </w:r>
+          </w:p>
+        </w:tc>
+      </w:tr>
+      <w:tr>
+        <w:tc>
+          <w:tcPr>
+            <w:tcW w:w="8217" w:type="dxa"/>
+            <w:tcBorders>
+              <w:top w:val="single" w:sz="4" w:space="0" w:color="auto"/>
+              <w:left w:val="single" w:sz="4" w:space="0" w:color="auto"/>
+              <w:bottom w:val="single" w:sz="4" w:space="0" w:color="auto"/>
+              <w:right w:val="single" w:sz="4" w:space="0" w:color="auto"/>
+            </w:tcBorders>
+            <w:hideMark/>
+          </w:tcPr>
+          <w:p>
+            <w:pPr>
+              <w:pStyle w:val="a4"/>
+              <w:ind w:firstLine="0"/>
+              <w:rPr>
+                <w:szCs w:val="28"/>
+              </w:rPr>
+            </w:pPr>
+            <w:r>
+              <w:rPr>
+                <w:i/>
+                <w:szCs w:val="28"/>
+              </w:rPr>
+              <w:t>Главные актеры</w:t>
+            </w:r>
+            <w:r>
+              <w:rPr>
+                <w:i/>
+                <w:szCs w:val="28"/>
+                <w:lang w:val="en-US"/>
+              </w:rPr>
+              <w:t>:</w:t>
+            </w:r>
+            <w:r>
+              <w:rPr>
+                <w:szCs w:val="28"/>
+                <w:lang w:val="en-US"/>
+              </w:rPr>
+              <w:t xml:space="preserve"> </w:t>
+            </w:r>
+            <w:r>
+              <w:rPr>
+                <w:szCs w:val="28"/>
+              </w:rPr>
+              <w:t>Пользователь.</w:t>
+            </w:r>
+          </w:p>
+        </w:tc>
+      </w:tr>
+      <w:tr>
+        <w:tc>
+          <w:tcPr>
+            <w:tcW w:w="8217" w:type="dxa"/>
+            <w:tcBorders>
+              <w:top w:val="single" w:sz="4" w:space="0" w:color="auto"/>
+              <w:left w:val="single" w:sz="4" w:space="0" w:color="auto"/>
+              <w:bottom w:val="single" w:sz="4" w:space="0" w:color="auto"/>
+              <w:right w:val="single" w:sz="4" w:space="0" w:color="auto"/>
+            </w:tcBorders>
+            <w:hideMark/>
+          </w:tcPr>
+          <w:p>
+            <w:pPr>
+              <w:pStyle w:val="a4"/>
+              <w:ind w:firstLine="0"/>
+              <w:rPr>
+                <w:i/>
+                <w:szCs w:val="28"/>
+              </w:rPr>
+            </w:pPr>
+            <w:r>
+              <w:rPr>
+                <w:i/>
+                <w:szCs w:val="28"/>
+              </w:rPr>
+              <w:t xml:space="preserve">Второстепенные актеры: </w:t>
+            </w:r>
+            <w:r>
+              <w:rPr>
+                <w:szCs w:val="28"/>
+              </w:rPr>
+              <w:t>Нет.</w:t>
+            </w:r>
+          </w:p>
+        </w:tc>
+      </w:tr>
+      <w:tr>
+        <w:tc>
+          <w:tcPr>
+            <w:tcW w:w="8217" w:type="dxa"/>
+            <w:tcBorders>
+              <w:top w:val="single" w:sz="4" w:space="0" w:color="auto"/>
+              <w:left w:val="single" w:sz="4" w:space="0" w:color="auto"/>
+              <w:bottom w:val="single" w:sz="4" w:space="0" w:color="auto"/>
+              <w:right w:val="single" w:sz="4" w:space="0" w:color="auto"/>
+            </w:tcBorders>
+            <w:hideMark/>
+          </w:tcPr>
+          <w:p>
+            <w:pPr>
+              <w:pStyle w:val="a4"/>
+              <w:ind w:firstLine="0"/>
+              <w:jc w:val="left"/>
+              <w:rPr>
+                <w:szCs w:val="28"/>
+              </w:rPr>
+            </w:pPr>
+            <w:r>
+              <w:rPr>
+                <w:i/>
+                <w:szCs w:val="28"/>
+              </w:rPr>
+              <w:t>Предусловия:</w:t>
+            </w:r>
+            <w:r>
+              <w:rPr>
+                <w:szCs w:val="28"/>
+              </w:rPr>
+              <w:t xml:space="preserve"> Нет.</w:t>
+            </w:r>
+          </w:p>
+        </w:tc>
+      </w:tr>
+      <w:tr>
+        <w:tc>
+          <w:tcPr>
+            <w:tcW w:w="8217" w:type="dxa"/>
+            <w:tcBorders>
+              <w:top w:val="single" w:sz="4" w:space="0" w:color="auto"/>
+              <w:left w:val="single" w:sz="4" w:space="0" w:color="auto"/>
+              <w:bottom w:val="single" w:sz="4" w:space="0" w:color="auto"/>
+              <w:right w:val="single" w:sz="4" w:space="0" w:color="auto"/>
+            </w:tcBorders>
+            <w:hideMark/>
+          </w:tcPr>
+          <w:p>
+            <w:pPr>
+              <w:pStyle w:val="a4"/>
+              <w:ind w:firstLine="0"/>
+              <w:rPr>
+                <w:szCs w:val="28"/>
+              </w:rPr>
+            </w:pPr>
+            <w:r>
+              <w:rPr>
+                <w:i/>
+                <w:szCs w:val="28"/>
+              </w:rPr>
+              <w:t>Основной поток:</w:t>
+            </w:r>
+            <w:r>
+              <w:rPr>
+                <w:szCs w:val="28"/>
+              </w:rPr>
+              <w:t xml:space="preserve"> </w:t>
+            </w:r>
+          </w:p>
+          <w:p>
+            <w:pPr>
+              <w:pStyle w:val="a4"/>
+              <w:numPr>
+                <w:ilvl w:val="0"/>
+                <w:numId w:val="15"/>
+              </w:numPr>
+              <w:rPr>
+                <w:szCs w:val="28"/>
+              </w:rPr>
+            </w:pPr>
+            <w:r>
+              <w:rPr>
+                <w:szCs w:val="28"/>
+              </w:rPr>
+              <w:t>Пользователь нажимает кнопку «</w:t>
+            </w:r>
+            <w:r>
+              <w:rPr>
+                <w:szCs w:val="28"/>
+                <w:lang w:val="en-US"/>
+              </w:rPr>
+              <w:t>space</w:t>
+            </w:r>
+            <w:r>
+              <w:rPr>
+                <w:szCs w:val="28"/>
+              </w:rPr>
+              <w:t>»</w:t>
+            </w:r>
+            <w:r>
+              <w:rPr>
+                <w:szCs w:val="28"/>
+              </w:rPr>
+              <w:t xml:space="preserve"> </w:t>
+            </w:r>
+            <w:r>
+              <w:rPr>
+                <w:szCs w:val="28"/>
+              </w:rPr>
+              <w:t>на клавиатуре.</w:t>
+            </w:r>
+          </w:p>
+          <w:p>
+            <w:pPr>
+              <w:pStyle w:val="a4"/>
+              <w:numPr>
+                <w:ilvl w:val="0"/>
+                <w:numId w:val="15"/>
+              </w:numPr>
+              <w:rPr>
+                <w:szCs w:val="28"/>
+              </w:rPr>
+            </w:pPr>
+            <w:r>
+              <w:rPr>
+                <w:szCs w:val="28"/>
+              </w:rPr>
+              <w:t>Система прекращает обновление физической модели.</w:t>
+            </w:r>
+          </w:p>
+        </w:tc>
+      </w:tr>
+      <w:tr>
+        <w:tc>
+          <w:tcPr>
+            <w:tcW w:w="8217" w:type="dxa"/>
+            <w:tcBorders>
+              <w:top w:val="single" w:sz="4" w:space="0" w:color="auto"/>
+              <w:left w:val="single" w:sz="4" w:space="0" w:color="auto"/>
+              <w:bottom w:val="single" w:sz="4" w:space="0" w:color="auto"/>
+              <w:right w:val="single" w:sz="4" w:space="0" w:color="auto"/>
+            </w:tcBorders>
+            <w:hideMark/>
+          </w:tcPr>
+          <w:p>
+            <w:pPr>
+              <w:pStyle w:val="a4"/>
+              <w:ind w:firstLine="0"/>
+              <w:rPr>
+                <w:szCs w:val="28"/>
+              </w:rPr>
+            </w:pPr>
+            <w:r>
+              <w:rPr>
+                <w:i/>
+                <w:szCs w:val="28"/>
+              </w:rPr>
+              <w:t>Постусловия:</w:t>
+            </w:r>
+            <w:r>
+              <w:rPr>
+                <w:szCs w:val="28"/>
+              </w:rPr>
+              <w:t xml:space="preserve"> </w:t>
+            </w:r>
+            <w:r>
+              <w:rPr>
+                <w:szCs w:val="28"/>
+              </w:rPr>
+              <w:t>Обновление модели приостановлено</w:t>
+            </w:r>
+            <w:r>
+              <w:rPr>
+                <w:szCs w:val="28"/>
+              </w:rPr>
+              <w:t>.</w:t>
+            </w:r>
+          </w:p>
+        </w:tc>
+      </w:tr>
+      <w:tr>
+        <w:tc>
+          <w:tcPr>
+            <w:tcW w:w="8217" w:type="dxa"/>
+            <w:tcBorders>
+              <w:top w:val="single" w:sz="4" w:space="0" w:color="auto"/>
+              <w:left w:val="single" w:sz="4" w:space="0" w:color="auto"/>
+              <w:bottom w:val="single" w:sz="4" w:space="0" w:color="auto"/>
+              <w:right w:val="single" w:sz="4" w:space="0" w:color="auto"/>
+            </w:tcBorders>
+            <w:hideMark/>
+          </w:tcPr>
+          <w:p>
+            <w:pPr>
+              <w:pStyle w:val="a4"/>
+              <w:ind w:firstLine="0"/>
+              <w:rPr>
+                <w:szCs w:val="28"/>
+              </w:rPr>
+            </w:pPr>
+            <w:r>
+              <w:rPr>
+                <w:i/>
+                <w:szCs w:val="28"/>
+              </w:rPr>
+              <w:t xml:space="preserve">Альтернативные потоки: </w:t>
+            </w:r>
+            <w:r>
+              <w:rPr>
+                <w:iCs/>
+                <w:szCs w:val="28"/>
+              </w:rPr>
+              <w:t>Нет.</w:t>
+            </w:r>
+          </w:p>
+        </w:tc>
+      </w:tr>
+    </w:tbl>
+    <w:p/>
+    <w:p>
+      <w:r>
+        <w:br w:type="page"/>
+      </w:r>
+    </w:p>
+    <w:p/>
+    <w:tbl>
+      <w:tblPr>
+        <w:tblStyle w:val="a6"/>
+        <w:tblW w:w="0" w:type="auto"/>
+        <w:tblLook w:val="04A0" w:firstRow="1" w:lastRow="0" w:firstColumn="1" w:lastColumn="0" w:noHBand="0" w:noVBand="1"/>
+      </w:tblPr>
+      <w:tblGrid>
+        <w:gridCol w:w="8217"/>
+      </w:tblGrid>
+      <w:tr>
+        <w:tc>
+          <w:tcPr>
+            <w:tcW w:w="8217" w:type="dxa"/>
+            <w:tcBorders>
+              <w:top w:val="single" w:sz="4" w:space="0" w:color="auto"/>
+              <w:left w:val="single" w:sz="4" w:space="0" w:color="auto"/>
+              <w:bottom w:val="single" w:sz="4" w:space="0" w:color="auto"/>
+              <w:right w:val="single" w:sz="4" w:space="0" w:color="auto"/>
+            </w:tcBorders>
+            <w:hideMark/>
+          </w:tcPr>
+          <w:p>
+            <w:pPr>
+              <w:pStyle w:val="a4"/>
+              <w:ind w:firstLine="0"/>
+              <w:rPr>
+                <w:b/>
+                <w:szCs w:val="28"/>
+              </w:rPr>
+            </w:pPr>
+            <w:r>
+              <w:rPr>
+                <w:b/>
+                <w:i/>
+                <w:szCs w:val="28"/>
+                <w:lang w:val="en-US"/>
+              </w:rPr>
+              <w:t>UseCase:</w:t>
+            </w:r>
+            <w:r>
+              <w:rPr>
+                <w:b/>
+                <w:szCs w:val="28"/>
+                <w:lang w:val="en-US"/>
+              </w:rPr>
+              <w:t xml:space="preserve"> </w:t>
+            </w:r>
+            <w:r>
+              <w:rPr>
+                <w:b/>
+                <w:i/>
+                <w:iCs/>
+                <w:szCs w:val="28"/>
+              </w:rPr>
+              <w:t>Продолжить симуляцию</w:t>
+            </w:r>
+          </w:p>
+        </w:tc>
+      </w:tr>
+      <w:tr>
+        <w:tc>
+          <w:tcPr>
+            <w:tcW w:w="8217" w:type="dxa"/>
+            <w:tcBorders>
+              <w:top w:val="single" w:sz="4" w:space="0" w:color="auto"/>
+              <w:left w:val="single" w:sz="4" w:space="0" w:color="auto"/>
+              <w:bottom w:val="single" w:sz="4" w:space="0" w:color="auto"/>
+              <w:right w:val="single" w:sz="4" w:space="0" w:color="auto"/>
+            </w:tcBorders>
+            <w:hideMark/>
+          </w:tcPr>
+          <w:p>
+            <w:pPr>
+              <w:pStyle w:val="a4"/>
+              <w:ind w:firstLine="0"/>
+              <w:rPr>
+                <w:szCs w:val="28"/>
+              </w:rPr>
+            </w:pPr>
+            <w:r>
+              <w:rPr>
+                <w:i/>
+                <w:szCs w:val="28"/>
+                <w:lang w:val="en-US"/>
+              </w:rPr>
+              <w:t>ID:</w:t>
+            </w:r>
+            <w:r>
+              <w:rPr>
+                <w:szCs w:val="28"/>
+                <w:lang w:val="en-US"/>
+              </w:rPr>
+              <w:t xml:space="preserve"> </w:t>
+            </w:r>
+            <w:r>
+              <w:rPr>
+                <w:szCs w:val="28"/>
+              </w:rPr>
+              <w:t>9</w:t>
             </w:r>
           </w:p>
         </w:tc>

</xml_diff>